<commit_message>
vault backup: 2024-05-03 22:18:55
</commit_message>
<xml_diff>
--- a/Spring 2024/ME 572/Project/JeremyManiago_ME572_ProjectProgress.docx
+++ b/Spring 2024/ME 572/Project/JeremyManiago_ME572_ProjectProgress.docx
@@ -18,17 +18,19 @@
       </w:r>
     </w:p>
     <w:p>
-      <w:pPr>
-        <w:jc w:val="center"/>
-        <w:rPr>
-          <w:u w:val="single"/>
-        </w:rPr>
-      </w:pPr>
-      <w:r>
-        <w:rPr>
-          <w:u w:val="single"/>
-        </w:rPr>
-        <w:t>Project Proposal</w:t>
+      <w:r>
+        <w:t>Project Assignment 2</w:t>
+      </w:r>
+    </w:p>
+    <w:p>
+      <w:pPr>
+        <w:pStyle w:val="Heading1"/>
+      </w:pPr>
+      <w:r>
+        <w:t xml:space="preserve">Project </w:t>
+      </w:r>
+      <w:r>
+        <w:t>Progress</w:t>
       </w:r>
     </w:p>
     <w:p>
@@ -36,18 +38,16 @@
         <w:pStyle w:val="Heading2"/>
       </w:pPr>
       <w:r>
-        <w:t>Project Overview</w:t>
-      </w:r>
-    </w:p>
-    <w:p>
-      <w:pPr>
-        <w:ind w:firstLine="720"/>
-      </w:pPr>
-      <w:r>
-        <w:t xml:space="preserve">This project proposes to simulate and visual potential flow fields. It will attempt to adapt theoretical potential flows into coding software, most likely MATLAB. The aim of this project is to help visualize different potential flows with different variables and freedom of changing such flows’ parameters. </w:t>
-      </w:r>
-      <w:r>
-        <w:t>Being able to simulate how multiple flows act and affect each other will be an important goal as well.</w:t>
+        <w:t xml:space="preserve">Project </w:t>
+      </w:r>
+      <w:r>
+        <w:t>Summary</w:t>
+      </w:r>
+    </w:p>
+    <w:p>
+      <w:r>
+        <w:tab/>
+        <w:t>The project aims to develop code that simulates and visualizes elementary potential flows. Using the known elementary flows, we can use MATLAB to set up and solve for the velocity fields and streamlines produced as an effect of singular or multiple combined potential flows. For now, proposed simulations will only be in a steady state.</w:t>
       </w:r>
     </w:p>
     <w:p>
@@ -55,120 +55,53 @@
         <w:pStyle w:val="Heading2"/>
       </w:pPr>
       <w:r>
-        <w:t>Background</w:t>
-      </w:r>
-    </w:p>
-    <w:p>
-      <w:r>
-        <w:tab/>
-        <w:t>The potential flows that were covered in ME 57200: Aerodynamic Design set the foundation of most analytical flow analyses. From basic flows such as uniform, source, sink, and vortex flows, we can obtain stream functions and streamlines, which define the flow path of particles affected by such flows. Such derivations can lead to more complex flow patterns</w:t>
-      </w:r>
-      <w:r>
-        <w:t>. Basic knowledge of potential and stream functions, streamlines, circulation, and topics covered in both ME 572 and ME 556: Advanced Fluid Mechanics would be required.</w:t>
-      </w:r>
-    </w:p>
+        <w:t>Achievements</w:t>
+      </w:r>
+    </w:p>
+    <w:p/>
     <w:p>
       <w:pPr>
         <w:pStyle w:val="Heading2"/>
       </w:pPr>
       <w:r>
-        <w:t>Problem Statement</w:t>
-      </w:r>
-    </w:p>
-    <w:p>
-      <w:pPr>
-        <w:ind w:firstLine="720"/>
-      </w:pPr>
-      <w:r>
-        <w:t xml:space="preserve">Analytical flow analysis can get rather difficult when it comes to looking at more realistic flows. This is where numerical flow analyses, such as CFD (Computational Fluid Dynamics) comes into play. The issue is that most numerical flow analysis programs require a </w:t>
-      </w:r>
-      <w:r>
-        <w:t>license</w:t>
-      </w:r>
-      <w:r>
-        <w:t xml:space="preserve"> (can be quite expensive, have limited computational hours, or only accessible through institutions), are not beginner friendly (high learning curve), and </w:t>
-      </w:r>
-      <w:r>
-        <w:t xml:space="preserve">usually </w:t>
-      </w:r>
-      <w:r>
-        <w:t xml:space="preserve">require to large </w:t>
-      </w:r>
-      <w:r>
-        <w:t xml:space="preserve">amounts of </w:t>
-      </w:r>
-      <w:r>
-        <w:t>processing power</w:t>
-      </w:r>
-      <w:r>
-        <w:t xml:space="preserve"> (and time). What I find missing is the bridge between theoretical and analytic analysis.  </w:t>
-      </w:r>
+        <w:t>Tasks Completed</w:t>
+      </w:r>
+    </w:p>
+    <w:p>
+      <w:pPr>
+        <w:pStyle w:val="ListParagraph"/>
+        <w:numPr>
+          <w:ilvl w:val="0"/>
+          <w:numId w:val="1"/>
+        </w:numPr>
+      </w:pPr>
     </w:p>
     <w:p>
       <w:pPr>
         <w:pStyle w:val="Heading2"/>
       </w:pPr>
       <w:r>
-        <w:t>Project goal and objectives</w:t>
-      </w:r>
-    </w:p>
-    <w:p>
-      <w:r>
-        <w:tab/>
-        <w:t xml:space="preserve">The main goal of this project is to allow a user-friendly MATLAB code able to simulate basic potential flows in 2D. If it can be simulated, it will allow better intuitive connections between the equations and the </w:t>
-      </w:r>
-      <w:r>
-        <w:lastRenderedPageBreak/>
-        <w:t xml:space="preserve">visualization. After the basic potential flows can be displayed in MATLAB, multiple flows will be able to be visualized, if the code allows the potential flow functions to satisfy Laplace’s Equation, which should make the simulation of multiple flows much easier. Additionally, the simulation should be able to simulate both steady and unsteady potential flow. </w:t>
-      </w:r>
+        <w:t>Tasks Todo</w:t>
+      </w:r>
+    </w:p>
+    <w:p>
+      <w:pPr>
+        <w:pStyle w:val="ListParagraph"/>
+        <w:numPr>
+          <w:ilvl w:val="0"/>
+          <w:numId w:val="2"/>
+        </w:numPr>
+      </w:pPr>
     </w:p>
     <w:p>
       <w:pPr>
         <w:pStyle w:val="Heading2"/>
       </w:pPr>
       <w:r>
-        <w:t>Methods</w:t>
-      </w:r>
-    </w:p>
-    <w:p>
-      <w:r>
-        <w:tab/>
-        <w:t>The main software that will be used is MATLAB. Python might be utilized for preliminary calculations if needed. Frequent references to ME 572 and ME 556 notes and online sources will made</w:t>
-      </w:r>
-      <w:r>
-        <w:t xml:space="preserve"> </w:t>
-      </w:r>
-      <w:r>
-        <w:t>to advance the project.</w:t>
-      </w:r>
-    </w:p>
-    <w:p>
-      <w:pPr>
-        <w:pStyle w:val="Heading2"/>
-      </w:pPr>
-      <w:r>
-        <w:t>Project Plan and expected outcomes</w:t>
-      </w:r>
-    </w:p>
-    <w:p>
-      <w:pPr>
-        <w:ind w:firstLine="720"/>
-      </w:pPr>
-      <w:r>
-        <w:t>The project plan is to first compile MATLAB code. This code will be an attempt to translate potential flow functions into MATLAB functions or scripts. The display/visualization of such fields will be done  simultaneously, but only as an image (steady state). Once the groundwork for the potential flow functions in code format are done, visualization as an animation will be implemented</w:t>
-      </w:r>
-      <w:r>
-        <w:t>. With the animation available, the unsteady flows may be possible to simulate. Moving on from proper visualization, the transition from 2D to 3D may prove difficult. Either way, it will be built up from the previous 2D functions and visualization methods.</w:t>
-      </w:r>
-    </w:p>
-    <w:p>
-      <w:pPr>
-        <w:ind w:firstLine="720"/>
-      </w:pPr>
-      <w:r>
-        <w:t>Expected outcomes include images of various simple potential flows with different parameters, animations of multiple complex flow patterns, a 3D animation for 3D potential flow, and a time-evolving (unsteady state) potential flow visualization. No calculation are in the project plan, but can be consider if the addition of such features are along the project plan path and not an entirely different direction.</w:t>
-      </w:r>
-    </w:p>
+        <w:t>Challenges and Issues</w:t>
+      </w:r>
+    </w:p>
+    <w:p/>
     <w:p>
       <w:pPr>
         <w:pStyle w:val="Heading2"/>
@@ -231,6 +164,189 @@
     </w:p>
   </w:footnote>
 </w:footnotes>
+</file>
+
+<file path=word/numbering.xml><?xml version="1.0" encoding="utf-8"?>
+<w:numbering xmlns:wpc="http://schemas.microsoft.com/office/word/2010/wordprocessingCanvas" xmlns:cx="http://schemas.microsoft.com/office/drawing/2014/chartex" xmlns:cx1="http://schemas.microsoft.com/office/drawing/2015/9/8/chartex" xmlns:cx2="http://schemas.microsoft.com/office/drawing/2015/10/21/chartex" xmlns:cx3="http://schemas.microsoft.com/office/drawing/2016/5/9/chartex" xmlns:cx4="http://schemas.microsoft.com/office/drawing/2016/5/10/chartex" xmlns:cx5="http://schemas.microsoft.com/office/drawing/2016/5/11/chartex" xmlns:cx6="http://schemas.microsoft.com/office/drawing/2016/5/12/chartex" xmlns:cx7="http://schemas.microsoft.com/office/drawing/2016/5/13/chartex" xmlns:cx8="http://schemas.microsoft.com/office/drawing/2016/5/14/chartex" xmlns:mc="http://schemas.openxmlformats.org/markup-compatibility/2006" xmlns:aink="http://schemas.microsoft.com/office/drawing/2016/ink" xmlns:am3d="http://schemas.microsoft.com/office/drawing/2017/model3d" xmlns:o="urn:schemas-microsoft-com:office:office" xmlns:oel="http://schemas.microsoft.com/office/2019/extlst" xmlns:r="http://schemas.openxmlformats.org/officeDocument/2006/relationships" xmlns:m="http://schemas.openxmlformats.org/officeDocument/2006/math" xmlns:v="urn:schemas-microsoft-com:vml" xmlns:wp14="http://schemas.microsoft.com/office/word/2010/wordprocessingDrawing" xmlns:wp="http://schemas.openxmlformats.org/drawingml/2006/wordprocessingDrawing" xmlns:w10="urn:schemas-microsoft-com:office:word" xmlns:w="http://schemas.openxmlformats.org/wordprocessingml/2006/main" xmlns:w14="http://schemas.microsoft.com/office/word/2010/wordml" xmlns:w15="http://schemas.microsoft.com/office/word/2012/wordml" xmlns:w16cex="http://schemas.microsoft.com/office/word/2018/wordml/cex" xmlns:w16cid="http://schemas.microsoft.com/office/word/2016/wordml/cid" xmlns:w16="http://schemas.microsoft.com/office/word/2018/wordml" xmlns:w16du="http://schemas.microsoft.com/office/word/2023/wordml/word16du" xmlns:w16sdtdh="http://schemas.microsoft.com/office/word/2020/wordml/sdtdatahash" xmlns:w16se="http://schemas.microsoft.com/office/word/2015/wordml/symex" xmlns:wpg="http://schemas.microsoft.com/office/word/2010/wordprocessingGroup" xmlns:wpi="http://schemas.microsoft.com/office/word/2010/wordprocessingInk" xmlns:wne="http://schemas.microsoft.com/office/word/2006/wordml" xmlns:wps="http://schemas.microsoft.com/office/word/2010/wordprocessingShape" mc:Ignorable="w14 w15 w16se w16cid w16 w16cex w16sdtdh w16du wp14">
+  <w:abstractNum w:abstractNumId="0" w15:restartNumberingAfterBreak="0">
+    <w:nsid w:val="16BC5F77"/>
+    <w:multiLevelType w:val="hybridMultilevel"/>
+    <w:tmpl w:val="65722794"/>
+    <w:lvl w:ilvl="0" w:tplc="FFFFFFFF">
+      <w:start w:val="1"/>
+      <w:numFmt w:val="upperRoman"/>
+      <w:lvlText w:val="%1."/>
+      <w:lvlJc w:val="right"/>
+      <w:pPr>
+        <w:ind w:left="720" w:hanging="360"/>
+      </w:pPr>
+    </w:lvl>
+    <w:lvl w:ilvl="1" w:tplc="FFFFFFFF" w:tentative="1">
+      <w:start w:val="1"/>
+      <w:numFmt w:val="lowerLetter"/>
+      <w:lvlText w:val="%2."/>
+      <w:lvlJc w:val="left"/>
+      <w:pPr>
+        <w:ind w:left="1440" w:hanging="360"/>
+      </w:pPr>
+    </w:lvl>
+    <w:lvl w:ilvl="2" w:tplc="FFFFFFFF" w:tentative="1">
+      <w:start w:val="1"/>
+      <w:numFmt w:val="lowerRoman"/>
+      <w:lvlText w:val="%3."/>
+      <w:lvlJc w:val="right"/>
+      <w:pPr>
+        <w:ind w:left="2160" w:hanging="180"/>
+      </w:pPr>
+    </w:lvl>
+    <w:lvl w:ilvl="3" w:tplc="FFFFFFFF" w:tentative="1">
+      <w:start w:val="1"/>
+      <w:numFmt w:val="decimal"/>
+      <w:lvlText w:val="%4."/>
+      <w:lvlJc w:val="left"/>
+      <w:pPr>
+        <w:ind w:left="2880" w:hanging="360"/>
+      </w:pPr>
+    </w:lvl>
+    <w:lvl w:ilvl="4" w:tplc="FFFFFFFF" w:tentative="1">
+      <w:start w:val="1"/>
+      <w:numFmt w:val="lowerLetter"/>
+      <w:lvlText w:val="%5."/>
+      <w:lvlJc w:val="left"/>
+      <w:pPr>
+        <w:ind w:left="3600" w:hanging="360"/>
+      </w:pPr>
+    </w:lvl>
+    <w:lvl w:ilvl="5" w:tplc="FFFFFFFF" w:tentative="1">
+      <w:start w:val="1"/>
+      <w:numFmt w:val="lowerRoman"/>
+      <w:lvlText w:val="%6."/>
+      <w:lvlJc w:val="right"/>
+      <w:pPr>
+        <w:ind w:left="4320" w:hanging="180"/>
+      </w:pPr>
+    </w:lvl>
+    <w:lvl w:ilvl="6" w:tplc="FFFFFFFF" w:tentative="1">
+      <w:start w:val="1"/>
+      <w:numFmt w:val="decimal"/>
+      <w:lvlText w:val="%7."/>
+      <w:lvlJc w:val="left"/>
+      <w:pPr>
+        <w:ind w:left="5040" w:hanging="360"/>
+      </w:pPr>
+    </w:lvl>
+    <w:lvl w:ilvl="7" w:tplc="FFFFFFFF" w:tentative="1">
+      <w:start w:val="1"/>
+      <w:numFmt w:val="lowerLetter"/>
+      <w:lvlText w:val="%8."/>
+      <w:lvlJc w:val="left"/>
+      <w:pPr>
+        <w:ind w:left="5760" w:hanging="360"/>
+      </w:pPr>
+    </w:lvl>
+    <w:lvl w:ilvl="8" w:tplc="FFFFFFFF" w:tentative="1">
+      <w:start w:val="1"/>
+      <w:numFmt w:val="lowerRoman"/>
+      <w:lvlText w:val="%9."/>
+      <w:lvlJc w:val="right"/>
+      <w:pPr>
+        <w:ind w:left="6480" w:hanging="180"/>
+      </w:pPr>
+    </w:lvl>
+  </w:abstractNum>
+  <w:abstractNum w:abstractNumId="1" w15:restartNumberingAfterBreak="0">
+    <w:nsid w:val="22AE3712"/>
+    <w:multiLevelType w:val="hybridMultilevel"/>
+    <w:tmpl w:val="65722794"/>
+    <w:lvl w:ilvl="0" w:tplc="04090013">
+      <w:start w:val="1"/>
+      <w:numFmt w:val="upperRoman"/>
+      <w:lvlText w:val="%1."/>
+      <w:lvlJc w:val="right"/>
+      <w:pPr>
+        <w:ind w:left="720" w:hanging="360"/>
+      </w:pPr>
+    </w:lvl>
+    <w:lvl w:ilvl="1" w:tplc="04090019" w:tentative="1">
+      <w:start w:val="1"/>
+      <w:numFmt w:val="lowerLetter"/>
+      <w:lvlText w:val="%2."/>
+      <w:lvlJc w:val="left"/>
+      <w:pPr>
+        <w:ind w:left="1440" w:hanging="360"/>
+      </w:pPr>
+    </w:lvl>
+    <w:lvl w:ilvl="2" w:tplc="0409001B" w:tentative="1">
+      <w:start w:val="1"/>
+      <w:numFmt w:val="lowerRoman"/>
+      <w:lvlText w:val="%3."/>
+      <w:lvlJc w:val="right"/>
+      <w:pPr>
+        <w:ind w:left="2160" w:hanging="180"/>
+      </w:pPr>
+    </w:lvl>
+    <w:lvl w:ilvl="3" w:tplc="0409000F" w:tentative="1">
+      <w:start w:val="1"/>
+      <w:numFmt w:val="decimal"/>
+      <w:lvlText w:val="%4."/>
+      <w:lvlJc w:val="left"/>
+      <w:pPr>
+        <w:ind w:left="2880" w:hanging="360"/>
+      </w:pPr>
+    </w:lvl>
+    <w:lvl w:ilvl="4" w:tplc="04090019" w:tentative="1">
+      <w:start w:val="1"/>
+      <w:numFmt w:val="lowerLetter"/>
+      <w:lvlText w:val="%5."/>
+      <w:lvlJc w:val="left"/>
+      <w:pPr>
+        <w:ind w:left="3600" w:hanging="360"/>
+      </w:pPr>
+    </w:lvl>
+    <w:lvl w:ilvl="5" w:tplc="0409001B" w:tentative="1">
+      <w:start w:val="1"/>
+      <w:numFmt w:val="lowerRoman"/>
+      <w:lvlText w:val="%6."/>
+      <w:lvlJc w:val="right"/>
+      <w:pPr>
+        <w:ind w:left="4320" w:hanging="180"/>
+      </w:pPr>
+    </w:lvl>
+    <w:lvl w:ilvl="6" w:tplc="0409000F" w:tentative="1">
+      <w:start w:val="1"/>
+      <w:numFmt w:val="decimal"/>
+      <w:lvlText w:val="%7."/>
+      <w:lvlJc w:val="left"/>
+      <w:pPr>
+        <w:ind w:left="5040" w:hanging="360"/>
+      </w:pPr>
+    </w:lvl>
+    <w:lvl w:ilvl="7" w:tplc="04090019" w:tentative="1">
+      <w:start w:val="1"/>
+      <w:numFmt w:val="lowerLetter"/>
+      <w:lvlText w:val="%8."/>
+      <w:lvlJc w:val="left"/>
+      <w:pPr>
+        <w:ind w:left="5760" w:hanging="360"/>
+      </w:pPr>
+    </w:lvl>
+    <w:lvl w:ilvl="8" w:tplc="0409001B" w:tentative="1">
+      <w:start w:val="1"/>
+      <w:numFmt w:val="lowerRoman"/>
+      <w:lvlText w:val="%9."/>
+      <w:lvlJc w:val="right"/>
+      <w:pPr>
+        <w:ind w:left="6480" w:hanging="180"/>
+      </w:pPr>
+    </w:lvl>
+  </w:abstractNum>
+  <w:num w:numId="1" w16cid:durableId="1013923170">
+    <w:abstractNumId w:val="1"/>
+  </w:num>
+  <w:num w:numId="2" w16cid:durableId="284430274">
+    <w:abstractNumId w:val="0"/>
+  </w:num>
+</w:numbering>
 </file>
 
 <file path=word/styles.xml><?xml version="1.0" encoding="utf-8"?>
@@ -648,18 +764,17 @@
     <w:link w:val="Heading1Char"/>
     <w:uiPriority w:val="9"/>
     <w:qFormat/>
-    <w:rsid w:val="00FC4D1D"/>
+    <w:rsid w:val="00AD1D99"/>
     <w:pPr>
-      <w:keepNext/>
-      <w:keepLines/>
-      <w:spacing w:before="360" w:after="80"/>
+      <w:jc w:val="center"/>
       <w:outlineLvl w:val="0"/>
     </w:pPr>
     <w:rPr>
-      <w:rFonts w:asciiTheme="majorHAnsi" w:eastAsiaTheme="majorEastAsia" w:hAnsiTheme="majorHAnsi" w:cstheme="majorBidi"/>
-      <w:color w:val="0F4761" w:themeColor="accent1" w:themeShade="BF"/>
-      <w:sz w:val="40"/>
-      <w:szCs w:val="40"/>
+      <w:rFonts w:ascii="LM Roman 10" w:hAnsi="LM Roman 10"/>
+      <w:b/>
+      <w:bCs/>
+      <w:sz w:val="32"/>
+      <w:szCs w:val="32"/>
     </w:rPr>
   </w:style>
   <w:style w:type="paragraph" w:styleId="Heading2">
@@ -868,12 +983,13 @@
     <w:basedOn w:val="DefaultParagraphFont"/>
     <w:link w:val="Heading1"/>
     <w:uiPriority w:val="9"/>
-    <w:rsid w:val="00FC4D1D"/>
-    <w:rPr>
-      <w:rFonts w:asciiTheme="majorHAnsi" w:eastAsiaTheme="majorEastAsia" w:hAnsiTheme="majorHAnsi" w:cstheme="majorBidi"/>
-      <w:color w:val="0F4761" w:themeColor="accent1" w:themeShade="BF"/>
-      <w:sz w:val="40"/>
-      <w:szCs w:val="40"/>
+    <w:rsid w:val="00AD1D99"/>
+    <w:rPr>
+      <w:rFonts w:ascii="LM Roman 10" w:hAnsi="LM Roman 10"/>
+      <w:b/>
+      <w:bCs/>
+      <w:sz w:val="32"/>
+      <w:szCs w:val="32"/>
     </w:rPr>
   </w:style>
   <w:style w:type="character" w:customStyle="1" w:styleId="Heading2Char">

</xml_diff>

<commit_message>
vault backup: 2024-05-04 00:02:27
</commit_message>
<xml_diff>
--- a/Spring 2024/ME 572/Project/JeremyManiago_ME572_ProjectProgress.docx
+++ b/Spring 2024/ME 572/Project/JeremyManiago_ME572_ProjectProgress.docx
@@ -18,11 +18,6 @@
       </w:r>
     </w:p>
     <w:p>
-      <w:r>
-        <w:t>Project Assignment 2</w:t>
-      </w:r>
-    </w:p>
-    <w:p>
       <w:pPr>
         <w:pStyle w:val="Heading1"/>
       </w:pPr>
@@ -32,6 +27,9 @@
       <w:r>
         <w:t>Progress</w:t>
       </w:r>
+      <w:r>
+        <w:t xml:space="preserve"> (Project Assignment 2)</w:t>
+      </w:r>
     </w:p>
     <w:p>
       <w:pPr>
@@ -43,11 +41,14 @@
       <w:r>
         <w:t>Summary</w:t>
       </w:r>
+      <w:r>
+        <w:t xml:space="preserve"> Recap</w:t>
+      </w:r>
     </w:p>
     <w:p>
       <w:r>
         <w:tab/>
-        <w:t>The project aims to develop code that simulates and visualizes elementary potential flows. Using the known elementary flows, we can use MATLAB to set up and solve for the velocity fields and streamlines produced as an effect of singular or multiple combined potential flows. For now, proposed simulations will only be in a steady state.</w:t>
+        <w:t>The project aims to develop code that simulates and visualizes elementary potential flows. Using the known elementary flows, we can use MATLAB to set up and solve for the velocity fields and streamlines produced as an effect of singular or multiple combined potential flows.</w:t>
       </w:r>
     </w:p>
     <w:p>
@@ -58,12 +59,303 @@
         <w:t>Achievements</w:t>
       </w:r>
     </w:p>
-    <w:p/>
+    <w:p>
+      <w:r>
+        <w:rPr>
+          <w:noProof/>
+        </w:rPr>
+        <mc:AlternateContent>
+          <mc:Choice Requires="wpg">
+            <w:drawing>
+              <wp:anchor distT="0" distB="0" distL="114300" distR="114300" simplePos="0" relativeHeight="251660288" behindDoc="0" locked="0" layoutInCell="1" allowOverlap="1" wp14:anchorId="6EE807C7" wp14:editId="141E9FC1">
+                <wp:simplePos x="0" y="0"/>
+                <wp:positionH relativeFrom="margin">
+                  <wp:posOffset>1200150</wp:posOffset>
+                </wp:positionH>
+                <wp:positionV relativeFrom="paragraph">
+                  <wp:posOffset>1326515</wp:posOffset>
+                </wp:positionV>
+                <wp:extent cx="3714750" cy="3497580"/>
+                <wp:effectExtent l="57150" t="57150" r="95250" b="7620"/>
+                <wp:wrapTopAndBottom/>
+                <wp:docPr id="489703488" name="Group 2"/>
+                <wp:cNvGraphicFramePr/>
+                <a:graphic xmlns:a="http://schemas.openxmlformats.org/drawingml/2006/main">
+                  <a:graphicData uri="http://schemas.microsoft.com/office/word/2010/wordprocessingGroup">
+                    <wpg:wgp>
+                      <wpg:cNvGrpSpPr/>
+                      <wpg:grpSpPr>
+                        <a:xfrm>
+                          <a:off x="0" y="0"/>
+                          <a:ext cx="3714750" cy="3497580"/>
+                          <a:chOff x="0" y="0"/>
+                          <a:chExt cx="3714750" cy="3497580"/>
+                        </a:xfrm>
+                      </wpg:grpSpPr>
+                      <pic:pic xmlns:pic="http://schemas.openxmlformats.org/drawingml/2006/picture">
+                        <pic:nvPicPr>
+                          <pic:cNvPr id="222341500" name="Picture 1"/>
+                          <pic:cNvPicPr>
+                            <a:picLocks noChangeAspect="1"/>
+                          </pic:cNvPicPr>
+                        </pic:nvPicPr>
+                        <pic:blipFill>
+                          <a:blip r:embed="rId7">
+                            <a:extLst>
+                              <a:ext uri="{28A0092B-C50C-407E-A947-70E740481C1C}">
+                                <a14:useLocalDpi xmlns:a14="http://schemas.microsoft.com/office/drawing/2010/main" val="0"/>
+                              </a:ext>
+                            </a:extLst>
+                          </a:blip>
+                          <a:srcRect/>
+                          <a:stretch>
+                            <a:fillRect/>
+                          </a:stretch>
+                        </pic:blipFill>
+                        <pic:spPr bwMode="auto">
+                          <a:xfrm>
+                            <a:off x="0" y="0"/>
+                            <a:ext cx="3714750" cy="3194050"/>
+                          </a:xfrm>
+                          <a:prstGeom prst="rect">
+                            <a:avLst/>
+                          </a:prstGeom>
+                          <a:noFill/>
+                          <a:ln>
+                            <a:solidFill>
+                              <a:schemeClr val="tx1"/>
+                            </a:solidFill>
+                          </a:ln>
+                          <a:effectLst>
+                            <a:outerShdw blurRad="50800" dist="38100" dir="2700000" algn="tl" rotWithShape="0">
+                              <a:prstClr val="black">
+                                <a:alpha val="40000"/>
+                              </a:prstClr>
+                            </a:outerShdw>
+                          </a:effectLst>
+                        </pic:spPr>
+                      </pic:pic>
+                      <wps:wsp>
+                        <wps:cNvPr id="149959889" name="Text Box 1"/>
+                        <wps:cNvSpPr txBox="1"/>
+                        <wps:spPr>
+                          <a:xfrm>
+                            <a:off x="0" y="3209925"/>
+                            <a:ext cx="3714750" cy="287655"/>
+                          </a:xfrm>
+                          <a:prstGeom prst="rect">
+                            <a:avLst/>
+                          </a:prstGeom>
+                          <a:noFill/>
+                          <a:ln>
+                            <a:noFill/>
+                          </a:ln>
+                        </wps:spPr>
+                        <wps:txbx>
+                          <w:txbxContent>
+                            <w:p>
+                              <w:pPr>
+                                <w:pStyle w:val="Caption"/>
+                                <w:jc w:val="center"/>
+                                <w:rPr>
+                                  <w:noProof/>
+                                  <w:sz w:val="20"/>
+                                  <w:szCs w:val="20"/>
+                                </w:rPr>
+                              </w:pPr>
+                              <w:r>
+                                <w:t xml:space="preserve">Figure </w:t>
+                              </w:r>
+                              <w:r>
+                                <w:fldChar w:fldCharType="begin"/>
+                              </w:r>
+                              <w:r>
+                                <w:instrText xml:space="preserve"> SEQ Figure \* ARABIC </w:instrText>
+                              </w:r>
+                              <w:r>
+                                <w:fldChar w:fldCharType="separate"/>
+                              </w:r>
+                              <w:r>
+                                <w:rPr>
+                                  <w:noProof/>
+                                </w:rPr>
+                                <w:t>1</w:t>
+                              </w:r>
+                              <w:r>
+                                <w:fldChar w:fldCharType="end"/>
+                              </w:r>
+                              <w:r>
+                                <w:t>: Rankine Oval visualization in MATLAB</w:t>
+                              </w:r>
+                            </w:p>
+                          </w:txbxContent>
+                        </wps:txbx>
+                        <wps:bodyPr rot="0" spcFirstLastPara="0" vertOverflow="overflow" horzOverflow="overflow" vert="horz" wrap="square" lIns="0" tIns="0" rIns="0" bIns="0" numCol="1" spcCol="0" rtlCol="0" fromWordArt="0" anchor="t" anchorCtr="0" forceAA="0" compatLnSpc="1">
+                          <a:prstTxWarp prst="textNoShape">
+                            <a:avLst/>
+                          </a:prstTxWarp>
+                          <a:spAutoFit/>
+                        </wps:bodyPr>
+                      </wps:wsp>
+                    </wpg:wgp>
+                  </a:graphicData>
+                </a:graphic>
+              </wp:anchor>
+            </w:drawing>
+          </mc:Choice>
+          <mc:Fallback>
+            <w:pict>
+              <v:group w14:anchorId="6EE807C7" id="Group 2" o:spid="_x0000_s1026" style="position:absolute;left:0;text-align:left;margin-left:94.5pt;margin-top:104.45pt;width:292.5pt;height:275.4pt;z-index:251660288;mso-position-horizontal-relative:margin" coordsize="37147,34975" o:gfxdata="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">
+                <v:shapetype id="_x0000_t75" coordsize="21600,21600" o:spt="75" o:preferrelative="t" path="m@4@5l@4@11@9@11@9@5xe" filled="f" stroked="f">
+                  <v:stroke joinstyle="miter"/>
+                  <v:formulas>
+                    <v:f eqn="if lineDrawn pixelLineWidth 0"/>
+                    <v:f eqn="sum @0 1 0"/>
+                    <v:f eqn="sum 0 0 @1"/>
+                    <v:f eqn="prod @2 1 2"/>
+                    <v:f eqn="prod @3 21600 pixelWidth"/>
+                    <v:f eqn="prod @3 21600 pixelHeight"/>
+                    <v:f eqn="sum @0 0 1"/>
+                    <v:f eqn="prod @6 1 2"/>
+                    <v:f eqn="prod @7 21600 pixelWidth"/>
+                    <v:f eqn="sum @8 21600 0"/>
+                    <v:f eqn="prod @7 21600 pixelHeight"/>
+                    <v:f eqn="sum @10 21600 0"/>
+                  </v:formulas>
+                  <v:path o:extrusionok="f" gradientshapeok="t" o:connecttype="rect"/>
+                  <o:lock v:ext="edit" aspectratio="t"/>
+                </v:shapetype>
+                <v:shape id="Picture 1" o:spid="_x0000_s1027" type="#_x0000_t75" style="position:absolute;width:37147;height:31940;visibility:visible;mso-wrap-style:square" o:gfxdata="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" stroked="t" strokecolor="black [3213]">
+                  <v:imagedata r:id="rId8" o:title=""/>
+                  <v:shadow on="t" color="black" opacity="26214f" origin="-.5,-.5" offset=".74836mm,.74836mm"/>
+                  <v:path arrowok="t"/>
+                </v:shape>
+                <v:shapetype id="_x0000_t202" coordsize="21600,21600" o:spt="202" path="m,l,21600r21600,l21600,xe">
+                  <v:stroke joinstyle="miter"/>
+                  <v:path gradientshapeok="t" o:connecttype="rect"/>
+                </v:shapetype>
+                <v:shape id="Text Box 1" o:spid="_x0000_s1028" type="#_x0000_t202" style="position:absolute;top:32099;width:37147;height:2876;visibility:visible;mso-wrap-style:square;v-text-anchor:top" o:gfxdata="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" filled="f" stroked="f">
+                  <v:textbox style="mso-fit-shape-to-text:t" inset="0,0,0,0">
+                    <w:txbxContent>
+                      <w:p>
+                        <w:pPr>
+                          <w:pStyle w:val="Caption"/>
+                          <w:jc w:val="center"/>
+                          <w:rPr>
+                            <w:noProof/>
+                            <w:sz w:val="20"/>
+                            <w:szCs w:val="20"/>
+                          </w:rPr>
+                        </w:pPr>
+                        <w:r>
+                          <w:t xml:space="preserve">Figure </w:t>
+                        </w:r>
+                        <w:r>
+                          <w:fldChar w:fldCharType="begin"/>
+                        </w:r>
+                        <w:r>
+                          <w:instrText xml:space="preserve"> SEQ Figure \* ARABIC </w:instrText>
+                        </w:r>
+                        <w:r>
+                          <w:fldChar w:fldCharType="separate"/>
+                        </w:r>
+                        <w:r>
+                          <w:rPr>
+                            <w:noProof/>
+                          </w:rPr>
+                          <w:t>1</w:t>
+                        </w:r>
+                        <w:r>
+                          <w:fldChar w:fldCharType="end"/>
+                        </w:r>
+                        <w:r>
+                          <w:t>: Rankine Oval visualization in MATLAB</w:t>
+                        </w:r>
+                      </w:p>
+                    </w:txbxContent>
+                  </v:textbox>
+                </v:shape>
+                <w10:wrap type="topAndBottom" anchorx="margin"/>
+              </v:group>
+            </w:pict>
+          </mc:Fallback>
+        </mc:AlternateContent>
+      </w:r>
+      <w:r>
+        <w:tab/>
+        <w:t xml:space="preserve">As of 05/01/24, a plot showing the velocity </w:t>
+      </w:r>
+      <w:r>
+        <w:t>field along with streamlines of 3 elementary flows was achieved in MATLAB. Uniform, Source, and Sink flow was successfully simulated, with the ability for the strengths and locations of the source/sink flows to be configured. Additionally, multiple potential flows were simulated, including uniform</w:t>
+      </w:r>
+      <w:r>
+        <w:t xml:space="preserve"> </w:t>
+      </w:r>
+      <w:r>
+        <w:t>+</w:t>
+      </w:r>
+      <w:r>
+        <w:t xml:space="preserve"> </w:t>
+      </w:r>
+      <w:r>
+        <w:t>source, uniform</w:t>
+      </w:r>
+      <w:r>
+        <w:t xml:space="preserve"> </w:t>
+      </w:r>
+      <w:r>
+        <w:t>+</w:t>
+      </w:r>
+      <w:r>
+        <w:t xml:space="preserve"> </w:t>
+      </w:r>
+      <w:r>
+        <w:t>sink, and uniform</w:t>
+      </w:r>
+      <w:r>
+        <w:t xml:space="preserve"> </w:t>
+      </w:r>
+      <w:r>
+        <w:t>+</w:t>
+      </w:r>
+      <w:r>
+        <w:t xml:space="preserve"> </w:t>
+      </w:r>
+      <w:r>
+        <w:t>source</w:t>
+      </w:r>
+      <w:r>
+        <w:t xml:space="preserve"> </w:t>
+      </w:r>
+      <w:r>
+        <w:t>+</w:t>
+      </w:r>
+      <w:r>
+        <w:t xml:space="preserve"> </w:t>
+      </w:r>
+      <w:r>
+        <w:t>sink (otherwise known as a Rankine Oval).</w:t>
+      </w:r>
+      <w:r>
+        <w:t xml:space="preserve"> The Rankine Oval visualization is shown in </w:t>
+      </w:r>
+      <w:r>
+        <w:rPr>
+          <w:b/>
+          <w:bCs/>
+        </w:rPr>
+        <w:t>Figure 1</w:t>
+      </w:r>
+      <w:r>
+        <w:t>.</w:t>
+      </w:r>
+    </w:p>
     <w:p>
       <w:pPr>
         <w:pStyle w:val="Heading2"/>
       </w:pPr>
       <w:r>
+        <w:lastRenderedPageBreak/>
         <w:t>Tasks Completed</w:t>
       </w:r>
     </w:p>
@@ -72,9 +364,111 @@
         <w:pStyle w:val="ListParagraph"/>
         <w:numPr>
           <w:ilvl w:val="0"/>
-          <w:numId w:val="1"/>
+          <w:numId w:val="3"/>
         </w:numPr>
       </w:pPr>
+      <w:r>
+        <w:t>Velocity Field Vectors plot</w:t>
+      </w:r>
+    </w:p>
+    <w:p>
+      <w:pPr>
+        <w:pStyle w:val="ListParagraph"/>
+        <w:numPr>
+          <w:ilvl w:val="0"/>
+          <w:numId w:val="3"/>
+        </w:numPr>
+      </w:pPr>
+      <w:r>
+        <w:t>Uniform Flow</w:t>
+      </w:r>
+    </w:p>
+    <w:p>
+      <w:pPr>
+        <w:pStyle w:val="ListParagraph"/>
+        <w:numPr>
+          <w:ilvl w:val="0"/>
+          <w:numId w:val="3"/>
+        </w:numPr>
+      </w:pPr>
+      <w:r>
+        <w:t>Source Flow</w:t>
+      </w:r>
+    </w:p>
+    <w:p>
+      <w:pPr>
+        <w:pStyle w:val="ListParagraph"/>
+        <w:numPr>
+          <w:ilvl w:val="0"/>
+          <w:numId w:val="3"/>
+        </w:numPr>
+      </w:pPr>
+      <w:r>
+        <w:t>Sink Flow</w:t>
+      </w:r>
+    </w:p>
+    <w:p>
+      <w:pPr>
+        <w:pStyle w:val="ListParagraph"/>
+        <w:numPr>
+          <w:ilvl w:val="0"/>
+          <w:numId w:val="3"/>
+        </w:numPr>
+      </w:pPr>
+      <w:r>
+        <w:t>Combined flows</w:t>
+      </w:r>
+    </w:p>
+    <w:p>
+      <w:pPr>
+        <w:pStyle w:val="ListParagraph"/>
+        <w:numPr>
+          <w:ilvl w:val="1"/>
+          <w:numId w:val="3"/>
+        </w:numPr>
+      </w:pPr>
+      <w:r>
+        <w:t>Uniform and Source</w:t>
+      </w:r>
+    </w:p>
+    <w:p>
+      <w:pPr>
+        <w:pStyle w:val="ListParagraph"/>
+        <w:numPr>
+          <w:ilvl w:val="1"/>
+          <w:numId w:val="3"/>
+        </w:numPr>
+      </w:pPr>
+      <w:r>
+        <w:t>Uniform and Sink</w:t>
+      </w:r>
+    </w:p>
+    <w:p>
+      <w:pPr>
+        <w:pStyle w:val="ListParagraph"/>
+        <w:numPr>
+          <w:ilvl w:val="1"/>
+          <w:numId w:val="3"/>
+        </w:numPr>
+      </w:pPr>
+      <w:r>
+        <w:t>Uniform, Source, and Sink (Rankine Oval)</w:t>
+      </w:r>
+    </w:p>
+    <w:p>
+      <w:pPr>
+        <w:pStyle w:val="ListParagraph"/>
+        <w:numPr>
+          <w:ilvl w:val="0"/>
+          <w:numId w:val="3"/>
+        </w:numPr>
+      </w:pPr>
+      <w:r>
+        <w:t xml:space="preserve">Initiation of symbolic variables used to </w:t>
+      </w:r>
+      <w:r>
+        <w:t>perform symbolic math such as indefinite integration</w:t>
+      </w:r>
     </w:p>
     <w:p>
       <w:pPr>
@@ -92,6 +486,71 @@
           <w:numId w:val="2"/>
         </w:numPr>
       </w:pPr>
+      <w:r>
+        <w:t>Make separate functions for each elementary flow for efficient callouts and code. Will make large multiple flow combinations more possible and organized.</w:t>
+      </w:r>
+    </w:p>
+    <w:p>
+      <w:pPr>
+        <w:pStyle w:val="ListParagraph"/>
+        <w:numPr>
+          <w:ilvl w:val="0"/>
+          <w:numId w:val="2"/>
+        </w:numPr>
+      </w:pPr>
+      <w:r>
+        <w:t>Create a new streamline function (move away from built-in MATLAB function)</w:t>
+      </w:r>
+      <w:r>
+        <w:t>.</w:t>
+      </w:r>
+    </w:p>
+    <w:p>
+      <w:pPr>
+        <w:pStyle w:val="ListParagraph"/>
+        <w:numPr>
+          <w:ilvl w:val="1"/>
+          <w:numId w:val="2"/>
+        </w:numPr>
+      </w:pPr>
+      <w:r>
+        <w:t xml:space="preserve">Simplify symbolic math (indefinite integration) performed on the </w:t>
+      </w:r>
+      <w:r>
+        <w:rPr>
+          <w:i/>
+          <w:iCs/>
+        </w:rPr>
+        <w:t>u</w:t>
+      </w:r>
+      <w:r>
+        <w:t xml:space="preserve"> and </w:t>
+      </w:r>
+      <w:r>
+        <w:rPr>
+          <w:i/>
+          <w:iCs/>
+        </w:rPr>
+        <w:t>v</w:t>
+      </w:r>
+      <w:r>
+        <w:t xml:space="preserve"> velocity vector components</w:t>
+      </w:r>
+    </w:p>
+    <w:p>
+      <w:pPr>
+        <w:pStyle w:val="ListParagraph"/>
+        <w:numPr>
+          <w:ilvl w:val="0"/>
+          <w:numId w:val="2"/>
+        </w:numPr>
+      </w:pPr>
+      <w:r>
+        <w:t>Find method of calculating stagnation point(s) in different flows, as well as plotting the streamline that passes through said stagnation points</w:t>
+      </w:r>
+      <w:r>
+        <w:t>.</w:t>
+      </w:r>
     </w:p>
     <w:p>
       <w:pPr>
@@ -101,7 +560,21 @@
         <w:t>Challenges and Issues</w:t>
       </w:r>
     </w:p>
-    <w:p/>
+    <w:p>
+      <w:r>
+        <w:tab/>
+        <w:t xml:space="preserve">Lack of intuition of stream functions has slowed progress. Luckily, there </w:t>
+      </w:r>
+      <w:r>
+        <w:t>is a</w:t>
+      </w:r>
+      <w:r>
+        <w:t xml:space="preserve"> differential form of a streamline function, </w:t>
+      </w:r>
+      <w:r>
+        <w:t>but indefinite integration must be performed which only makes the code messy. The stagnation calculations will also be difficult as it involves solving with algebra – another task possible with the symbolic math toolbox. There is also a lack of physical interpretation in terms of scale due to lack of units, but that can be addressed later on if a possible future task involving calculations such as circulation and lift is reached.</w:t>
+      </w:r>
+    </w:p>
     <w:p>
       <w:pPr>
         <w:pStyle w:val="Heading2"/>
@@ -114,8 +587,15 @@
       </w:r>
     </w:p>
     <w:p>
-      <w:r>
-        <w:t>N/A</w:t>
+      <w:pPr>
+        <w:pStyle w:val="ListParagraph"/>
+        <w:numPr>
+          <w:ilvl w:val="0"/>
+          <w:numId w:val="4"/>
+        </w:numPr>
+      </w:pPr>
+      <w:r>
+        <w:t>Professor Yang Liu’s ME 572 Lecture Notes</w:t>
       </w:r>
     </w:p>
     <w:sectPr>
@@ -169,6 +649,95 @@
 <file path=word/numbering.xml><?xml version="1.0" encoding="utf-8"?>
 <w:numbering xmlns:wpc="http://schemas.microsoft.com/office/word/2010/wordprocessingCanvas" xmlns:cx="http://schemas.microsoft.com/office/drawing/2014/chartex" xmlns:cx1="http://schemas.microsoft.com/office/drawing/2015/9/8/chartex" xmlns:cx2="http://schemas.microsoft.com/office/drawing/2015/10/21/chartex" xmlns:cx3="http://schemas.microsoft.com/office/drawing/2016/5/9/chartex" xmlns:cx4="http://schemas.microsoft.com/office/drawing/2016/5/10/chartex" xmlns:cx5="http://schemas.microsoft.com/office/drawing/2016/5/11/chartex" xmlns:cx6="http://schemas.microsoft.com/office/drawing/2016/5/12/chartex" xmlns:cx7="http://schemas.microsoft.com/office/drawing/2016/5/13/chartex" xmlns:cx8="http://schemas.microsoft.com/office/drawing/2016/5/14/chartex" xmlns:mc="http://schemas.openxmlformats.org/markup-compatibility/2006" xmlns:aink="http://schemas.microsoft.com/office/drawing/2016/ink" xmlns:am3d="http://schemas.microsoft.com/office/drawing/2017/model3d" xmlns:o="urn:schemas-microsoft-com:office:office" xmlns:oel="http://schemas.microsoft.com/office/2019/extlst" xmlns:r="http://schemas.openxmlformats.org/officeDocument/2006/relationships" xmlns:m="http://schemas.openxmlformats.org/officeDocument/2006/math" xmlns:v="urn:schemas-microsoft-com:vml" xmlns:wp14="http://schemas.microsoft.com/office/word/2010/wordprocessingDrawing" xmlns:wp="http://schemas.openxmlformats.org/drawingml/2006/wordprocessingDrawing" xmlns:w10="urn:schemas-microsoft-com:office:word" xmlns:w="http://schemas.openxmlformats.org/wordprocessingml/2006/main" xmlns:w14="http://schemas.microsoft.com/office/word/2010/wordml" xmlns:w15="http://schemas.microsoft.com/office/word/2012/wordml" xmlns:w16cex="http://schemas.microsoft.com/office/word/2018/wordml/cex" xmlns:w16cid="http://schemas.microsoft.com/office/word/2016/wordml/cid" xmlns:w16="http://schemas.microsoft.com/office/word/2018/wordml" xmlns:w16du="http://schemas.microsoft.com/office/word/2023/wordml/word16du" xmlns:w16sdtdh="http://schemas.microsoft.com/office/word/2020/wordml/sdtdatahash" xmlns:w16se="http://schemas.microsoft.com/office/word/2015/wordml/symex" xmlns:wpg="http://schemas.microsoft.com/office/word/2010/wordprocessingGroup" xmlns:wpi="http://schemas.microsoft.com/office/word/2010/wordprocessingInk" xmlns:wne="http://schemas.microsoft.com/office/word/2006/wordml" xmlns:wps="http://schemas.microsoft.com/office/word/2010/wordprocessingShape" mc:Ignorable="w14 w15 w16se w16cid w16 w16cex w16sdtdh w16du wp14">
   <w:abstractNum w:abstractNumId="0" w15:restartNumberingAfterBreak="0">
+    <w:nsid w:val="13E445F0"/>
+    <w:multiLevelType w:val="hybridMultilevel"/>
+    <w:tmpl w:val="3C0C2496"/>
+    <w:lvl w:ilvl="0" w:tplc="4E7A3002">
+      <w:start w:val="1"/>
+      <w:numFmt w:val="decimal"/>
+      <w:lvlText w:val="%1."/>
+      <w:lvlJc w:val="left"/>
+      <w:pPr>
+        <w:ind w:left="720" w:hanging="360"/>
+      </w:pPr>
+      <w:rPr>
+        <w:rFonts w:hint="default"/>
+      </w:rPr>
+    </w:lvl>
+    <w:lvl w:ilvl="1" w:tplc="04090019" w:tentative="1">
+      <w:start w:val="1"/>
+      <w:numFmt w:val="lowerLetter"/>
+      <w:lvlText w:val="%2."/>
+      <w:lvlJc w:val="left"/>
+      <w:pPr>
+        <w:ind w:left="1440" w:hanging="360"/>
+      </w:pPr>
+    </w:lvl>
+    <w:lvl w:ilvl="2" w:tplc="0409001B" w:tentative="1">
+      <w:start w:val="1"/>
+      <w:numFmt w:val="lowerRoman"/>
+      <w:lvlText w:val="%3."/>
+      <w:lvlJc w:val="right"/>
+      <w:pPr>
+        <w:ind w:left="2160" w:hanging="180"/>
+      </w:pPr>
+    </w:lvl>
+    <w:lvl w:ilvl="3" w:tplc="0409000F" w:tentative="1">
+      <w:start w:val="1"/>
+      <w:numFmt w:val="decimal"/>
+      <w:lvlText w:val="%4."/>
+      <w:lvlJc w:val="left"/>
+      <w:pPr>
+        <w:ind w:left="2880" w:hanging="360"/>
+      </w:pPr>
+    </w:lvl>
+    <w:lvl w:ilvl="4" w:tplc="04090019" w:tentative="1">
+      <w:start w:val="1"/>
+      <w:numFmt w:val="lowerLetter"/>
+      <w:lvlText w:val="%5."/>
+      <w:lvlJc w:val="left"/>
+      <w:pPr>
+        <w:ind w:left="3600" w:hanging="360"/>
+      </w:pPr>
+    </w:lvl>
+    <w:lvl w:ilvl="5" w:tplc="0409001B" w:tentative="1">
+      <w:start w:val="1"/>
+      <w:numFmt w:val="lowerRoman"/>
+      <w:lvlText w:val="%6."/>
+      <w:lvlJc w:val="right"/>
+      <w:pPr>
+        <w:ind w:left="4320" w:hanging="180"/>
+      </w:pPr>
+    </w:lvl>
+    <w:lvl w:ilvl="6" w:tplc="0409000F" w:tentative="1">
+      <w:start w:val="1"/>
+      <w:numFmt w:val="decimal"/>
+      <w:lvlText w:val="%7."/>
+      <w:lvlJc w:val="left"/>
+      <w:pPr>
+        <w:ind w:left="5040" w:hanging="360"/>
+      </w:pPr>
+    </w:lvl>
+    <w:lvl w:ilvl="7" w:tplc="04090019" w:tentative="1">
+      <w:start w:val="1"/>
+      <w:numFmt w:val="lowerLetter"/>
+      <w:lvlText w:val="%8."/>
+      <w:lvlJc w:val="left"/>
+      <w:pPr>
+        <w:ind w:left="5760" w:hanging="360"/>
+      </w:pPr>
+    </w:lvl>
+    <w:lvl w:ilvl="8" w:tplc="0409001B" w:tentative="1">
+      <w:start w:val="1"/>
+      <w:numFmt w:val="lowerRoman"/>
+      <w:lvlText w:val="%9."/>
+      <w:lvlJc w:val="right"/>
+      <w:pPr>
+        <w:ind w:left="6480" w:hanging="180"/>
+      </w:pPr>
+    </w:lvl>
+  </w:abstractNum>
+  <w:abstractNum w:abstractNumId="1" w15:restartNumberingAfterBreak="0">
     <w:nsid w:val="16BC5F77"/>
     <w:multiLevelType w:val="hybridMultilevel"/>
     <w:tmpl w:val="65722794"/>
@@ -181,7 +750,7 @@
         <w:ind w:left="720" w:hanging="360"/>
       </w:pPr>
     </w:lvl>
-    <w:lvl w:ilvl="1" w:tplc="FFFFFFFF" w:tentative="1">
+    <w:lvl w:ilvl="1" w:tplc="FFFFFFFF">
       <w:start w:val="1"/>
       <w:numFmt w:val="lowerLetter"/>
       <w:lvlText w:val="%2."/>
@@ -254,7 +823,7 @@
       </w:pPr>
     </w:lvl>
   </w:abstractNum>
-  <w:abstractNum w:abstractNumId="1" w15:restartNumberingAfterBreak="0">
+  <w:abstractNum w:abstractNumId="2" w15:restartNumberingAfterBreak="0">
     <w:nsid w:val="22AE3712"/>
     <w:multiLevelType w:val="hybridMultilevel"/>
     <w:tmpl w:val="65722794"/>
@@ -267,7 +836,7 @@
         <w:ind w:left="720" w:hanging="360"/>
       </w:pPr>
     </w:lvl>
-    <w:lvl w:ilvl="1" w:tplc="04090019" w:tentative="1">
+    <w:lvl w:ilvl="1" w:tplc="04090019">
       <w:start w:val="1"/>
       <w:numFmt w:val="lowerLetter"/>
       <w:lvlText w:val="%2."/>
@@ -340,10 +909,129 @@
       </w:pPr>
     </w:lvl>
   </w:abstractNum>
+  <w:abstractNum w:abstractNumId="3" w15:restartNumberingAfterBreak="0">
+    <w:nsid w:val="69827CD9"/>
+    <w:multiLevelType w:val="hybridMultilevel"/>
+    <w:tmpl w:val="DFDEFFC2"/>
+    <w:lvl w:ilvl="0" w:tplc="D0061C52">
+      <w:numFmt w:val="bullet"/>
+      <w:lvlText w:val=""/>
+      <w:lvlJc w:val="left"/>
+      <w:pPr>
+        <w:ind w:left="720" w:hanging="360"/>
+      </w:pPr>
+      <w:rPr>
+        <w:rFonts w:ascii="Wingdings 2" w:eastAsia="MS Gothic" w:hAnsi="Wingdings 2" w:cs="Times New Roman" w:hint="default"/>
+        <w:color w:val="4EA72E" w:themeColor="accent6"/>
+      </w:rPr>
+    </w:lvl>
+    <w:lvl w:ilvl="1" w:tplc="04090003">
+      <w:start w:val="1"/>
+      <w:numFmt w:val="bullet"/>
+      <w:lvlText w:val="o"/>
+      <w:lvlJc w:val="left"/>
+      <w:pPr>
+        <w:ind w:left="1440" w:hanging="360"/>
+      </w:pPr>
+      <w:rPr>
+        <w:rFonts w:ascii="Courier New" w:hAnsi="Courier New" w:cs="Courier New" w:hint="default"/>
+      </w:rPr>
+    </w:lvl>
+    <w:lvl w:ilvl="2" w:tplc="04090005" w:tentative="1">
+      <w:start w:val="1"/>
+      <w:numFmt w:val="bullet"/>
+      <w:lvlText w:val=""/>
+      <w:lvlJc w:val="left"/>
+      <w:pPr>
+        <w:ind w:left="2160" w:hanging="360"/>
+      </w:pPr>
+      <w:rPr>
+        <w:rFonts w:ascii="Wingdings" w:hAnsi="Wingdings" w:hint="default"/>
+      </w:rPr>
+    </w:lvl>
+    <w:lvl w:ilvl="3" w:tplc="04090001" w:tentative="1">
+      <w:start w:val="1"/>
+      <w:numFmt w:val="bullet"/>
+      <w:lvlText w:val=""/>
+      <w:lvlJc w:val="left"/>
+      <w:pPr>
+        <w:ind w:left="2880" w:hanging="360"/>
+      </w:pPr>
+      <w:rPr>
+        <w:rFonts w:ascii="Symbol" w:hAnsi="Symbol" w:hint="default"/>
+      </w:rPr>
+    </w:lvl>
+    <w:lvl w:ilvl="4" w:tplc="04090003" w:tentative="1">
+      <w:start w:val="1"/>
+      <w:numFmt w:val="bullet"/>
+      <w:lvlText w:val="o"/>
+      <w:lvlJc w:val="left"/>
+      <w:pPr>
+        <w:ind w:left="3600" w:hanging="360"/>
+      </w:pPr>
+      <w:rPr>
+        <w:rFonts w:ascii="Courier New" w:hAnsi="Courier New" w:cs="Courier New" w:hint="default"/>
+      </w:rPr>
+    </w:lvl>
+    <w:lvl w:ilvl="5" w:tplc="04090005" w:tentative="1">
+      <w:start w:val="1"/>
+      <w:numFmt w:val="bullet"/>
+      <w:lvlText w:val=""/>
+      <w:lvlJc w:val="left"/>
+      <w:pPr>
+        <w:ind w:left="4320" w:hanging="360"/>
+      </w:pPr>
+      <w:rPr>
+        <w:rFonts w:ascii="Wingdings" w:hAnsi="Wingdings" w:hint="default"/>
+      </w:rPr>
+    </w:lvl>
+    <w:lvl w:ilvl="6" w:tplc="04090001" w:tentative="1">
+      <w:start w:val="1"/>
+      <w:numFmt w:val="bullet"/>
+      <w:lvlText w:val=""/>
+      <w:lvlJc w:val="left"/>
+      <w:pPr>
+        <w:ind w:left="5040" w:hanging="360"/>
+      </w:pPr>
+      <w:rPr>
+        <w:rFonts w:ascii="Symbol" w:hAnsi="Symbol" w:hint="default"/>
+      </w:rPr>
+    </w:lvl>
+    <w:lvl w:ilvl="7" w:tplc="04090003" w:tentative="1">
+      <w:start w:val="1"/>
+      <w:numFmt w:val="bullet"/>
+      <w:lvlText w:val="o"/>
+      <w:lvlJc w:val="left"/>
+      <w:pPr>
+        <w:ind w:left="5760" w:hanging="360"/>
+      </w:pPr>
+      <w:rPr>
+        <w:rFonts w:ascii="Courier New" w:hAnsi="Courier New" w:cs="Courier New" w:hint="default"/>
+      </w:rPr>
+    </w:lvl>
+    <w:lvl w:ilvl="8" w:tplc="04090005" w:tentative="1">
+      <w:start w:val="1"/>
+      <w:numFmt w:val="bullet"/>
+      <w:lvlText w:val=""/>
+      <w:lvlJc w:val="left"/>
+      <w:pPr>
+        <w:ind w:left="6480" w:hanging="360"/>
+      </w:pPr>
+      <w:rPr>
+        <w:rFonts w:ascii="Wingdings" w:hAnsi="Wingdings" w:hint="default"/>
+      </w:rPr>
+    </w:lvl>
+  </w:abstractNum>
   <w:num w:numId="1" w16cid:durableId="1013923170">
+    <w:abstractNumId w:val="2"/>
+  </w:num>
+  <w:num w:numId="2" w16cid:durableId="284430274">
     <w:abstractNumId w:val="1"/>
   </w:num>
-  <w:num w:numId="2" w16cid:durableId="284430274">
+  <w:num w:numId="3" w16cid:durableId="1393196116">
+    <w:abstractNumId w:val="3"/>
+  </w:num>
+  <w:num w:numId="4" w16cid:durableId="513611277">
     <w:abstractNumId w:val="0"/>
   </w:num>
 </w:numbering>
@@ -1310,6 +1998,25 @@
     <w:uiPriority w:val="99"/>
     <w:rsid w:val="007613FF"/>
   </w:style>
+  <w:style w:type="paragraph" w:styleId="Caption">
+    <w:name w:val="caption"/>
+    <w:basedOn w:val="Normal"/>
+    <w:next w:val="Normal"/>
+    <w:uiPriority w:val="35"/>
+    <w:unhideWhenUsed/>
+    <w:qFormat/>
+    <w:rsid w:val="008A0305"/>
+    <w:pPr>
+      <w:spacing w:after="200" w:line="240" w:lineRule="auto"/>
+    </w:pPr>
+    <w:rPr>
+      <w:i/>
+      <w:iCs/>
+      <w:color w:val="0E2841" w:themeColor="text2"/>
+      <w:sz w:val="18"/>
+      <w:szCs w:val="18"/>
+    </w:rPr>
+  </w:style>
 </w:styles>
 </file>
 

</xml_diff>